<commit_message>
feat: daily pdf limit
</commit_message>
<xml_diff>
--- a/public/uploads/QBUTEAU_LM.docx
+++ b/public/uploads/QBUTEAU_LM.docx
@@ -43,18 +43,8 @@
           <w:sz w:val="20"/>
           <w:szCs w:val="20"/>
         </w:rPr>
-        <w:t xml:space="preserve">1 Chemin du </w:t>
-      </w:r>
-      <w:proofErr w:type="spellStart"/>
-      <w:r>
-        <w:rPr>
-          <w:rFonts w:ascii="Poppins" w:hAnsi="Poppins" w:cs="Poppins"/>
-          <w:sz w:val="20"/>
-          <w:szCs w:val="20"/>
-        </w:rPr>
-        <w:t>Carrouge</w:t>
-      </w:r>
-      <w:proofErr w:type="spellEnd"/>
+        <w:t>1 Chemin du Carrouge</w:t>
+      </w:r>
     </w:p>
     <w:p>
       <w:pPr>
@@ -222,18 +212,8 @@
           <w:sz w:val="20"/>
           <w:szCs w:val="20"/>
         </w:rPr>
-        <w:t xml:space="preserve">Agence </w:t>
-      </w:r>
-      <w:proofErr w:type="spellStart"/>
-      <w:r>
-        <w:rPr>
-          <w:rFonts w:ascii="Poppins" w:hAnsi="Poppins" w:cs="Poppins"/>
-          <w:sz w:val="20"/>
-          <w:szCs w:val="20"/>
-        </w:rPr>
-        <w:t>Webup</w:t>
-      </w:r>
-      <w:proofErr w:type="spellEnd"/>
+        <w:t>Maêlle Savry</w:t>
+      </w:r>
     </w:p>
     <w:p>
       <w:pPr>
@@ -251,7 +231,7 @@
           <w:sz w:val="20"/>
           <w:szCs w:val="20"/>
         </w:rPr>
-        <w:t>8 Rue Raymond Poincaré</w:t>
+        <w:t>Commune de Voué</w:t>
       </w:r>
     </w:p>
     <w:p>
@@ -270,7 +250,7 @@
           <w:sz w:val="20"/>
           <w:szCs w:val="20"/>
         </w:rPr>
-        <w:t>10000 Troyes</w:t>
+        <w:t>43 Route Impériale</w:t>
       </w:r>
     </w:p>
     <w:p>
@@ -283,6 +263,36 @@
           <w:szCs w:val="20"/>
         </w:rPr>
       </w:pPr>
+      <w:r>
+        <w:rPr>
+          <w:rFonts w:ascii="Poppins" w:hAnsi="Poppins" w:cs="Poppins"/>
+          <w:sz w:val="20"/>
+          <w:szCs w:val="20"/>
+        </w:rPr>
+        <w:t>10150 Voué</w:t>
+      </w:r>
+    </w:p>
+    <w:p>
+      <w:pPr>
+        <w:pStyle w:val="Sansinterligne"/>
+        <w:jc w:val="right"/>
+        <w:rPr>
+          <w:rFonts w:ascii="Poppins" w:hAnsi="Poppins" w:cs="Poppins"/>
+          <w:sz w:val="20"/>
+          <w:szCs w:val="20"/>
+        </w:rPr>
+      </w:pPr>
+    </w:p>
+    <w:p>
+      <w:pPr>
+        <w:pStyle w:val="Sansinterligne"/>
+        <w:jc w:val="right"/>
+        <w:rPr>
+          <w:rFonts w:ascii="Poppins" w:hAnsi="Poppins" w:cs="Poppins"/>
+          <w:sz w:val="20"/>
+          <w:szCs w:val="20"/>
+        </w:rPr>
+      </w:pPr>
     </w:p>
     <w:p>
       <w:pPr>
@@ -326,234 +336,215 @@
           <w:sz w:val="20"/>
           <w:szCs w:val="20"/>
         </w:rPr>
-        <w:t xml:space="preserve">Candidature spontanée </w:t>
-      </w:r>
-      <w:r>
-        <w:rPr>
-          <w:rFonts w:ascii="Poppins" w:hAnsi="Poppins" w:cs="Poppins"/>
-          <w:sz w:val="20"/>
-          <w:szCs w:val="20"/>
-        </w:rPr>
-        <w:t xml:space="preserve">pour un stage </w:t>
-      </w:r>
-      <w:r>
-        <w:rPr>
-          <w:rFonts w:ascii="Poppins" w:hAnsi="Poppins" w:cs="Poppins"/>
-          <w:sz w:val="20"/>
-          <w:szCs w:val="20"/>
-        </w:rPr>
-        <w:t xml:space="preserve">en </w:t>
-      </w:r>
-      <w:r>
-        <w:rPr>
-          <w:rFonts w:ascii="Poppins" w:hAnsi="Poppins" w:cs="Poppins"/>
-          <w:sz w:val="20"/>
-          <w:szCs w:val="20"/>
-        </w:rPr>
-        <w:t>développement web</w:t>
-      </w:r>
-    </w:p>
-    <w:p>
-      <w:pPr>
-        <w:pStyle w:val="Sansinterligne"/>
-        <w:rPr>
-          <w:rFonts w:ascii="Poppins" w:hAnsi="Poppins" w:cs="Poppins"/>
-          <w:sz w:val="20"/>
-          <w:szCs w:val="20"/>
-        </w:rPr>
-      </w:pPr>
-    </w:p>
-    <w:p>
-      <w:pPr>
-        <w:pStyle w:val="Sansinterligne"/>
-        <w:rPr>
-          <w:rFonts w:ascii="Poppins" w:hAnsi="Poppins" w:cs="Poppins"/>
-          <w:sz w:val="20"/>
-          <w:szCs w:val="20"/>
-        </w:rPr>
-      </w:pPr>
-    </w:p>
-    <w:p>
-      <w:pPr>
-        <w:pStyle w:val="Sansinterligne"/>
-        <w:rPr>
-          <w:rFonts w:ascii="Poppins" w:hAnsi="Poppins" w:cs="Poppins"/>
-          <w:sz w:val="20"/>
-          <w:szCs w:val="20"/>
-        </w:rPr>
-      </w:pPr>
-    </w:p>
-    <w:p>
-      <w:pPr>
-        <w:pStyle w:val="Sansinterligne"/>
-        <w:rPr>
-          <w:rFonts w:ascii="Poppins" w:hAnsi="Poppins" w:cs="Poppins"/>
-          <w:sz w:val="20"/>
-          <w:szCs w:val="20"/>
-        </w:rPr>
-      </w:pPr>
-      <w:r>
-        <w:rPr>
-          <w:rFonts w:ascii="Poppins" w:hAnsi="Poppins" w:cs="Poppins"/>
-          <w:sz w:val="20"/>
-          <w:szCs w:val="20"/>
-        </w:rPr>
-        <w:t>Madame, Monsieur,</w:t>
-      </w:r>
-    </w:p>
-    <w:p>
-      <w:pPr>
-        <w:pStyle w:val="Sansinterligne"/>
-        <w:rPr>
-          <w:rFonts w:ascii="Poppins" w:hAnsi="Poppins" w:cs="Poppins"/>
-          <w:sz w:val="20"/>
-          <w:szCs w:val="20"/>
-        </w:rPr>
-      </w:pPr>
-    </w:p>
-    <w:p>
-      <w:pPr>
-        <w:pStyle w:val="Sansinterligne"/>
-        <w:rPr>
-          <w:rFonts w:ascii="Poppins" w:hAnsi="Poppins" w:cs="Poppins"/>
-          <w:sz w:val="20"/>
-          <w:szCs w:val="20"/>
-        </w:rPr>
-      </w:pPr>
-      <w:r>
-        <w:rPr>
-          <w:rFonts w:ascii="Poppins" w:hAnsi="Poppins" w:cs="Poppins"/>
-          <w:sz w:val="20"/>
-          <w:szCs w:val="20"/>
-        </w:rPr>
-        <w:t>Activement à la recherche d’un stage dans le cadre de mes études, je vous fais part de ma volonté de vous rejoindre et vous adresse ma candidature, pour une durée de 18 semaines, à compter du 31 mars 2025.</w:t>
-      </w:r>
-    </w:p>
-    <w:p>
-      <w:pPr>
-        <w:pStyle w:val="Sansinterligne"/>
-        <w:rPr>
-          <w:rFonts w:ascii="Poppins" w:hAnsi="Poppins" w:cs="Poppins"/>
-          <w:sz w:val="20"/>
-          <w:szCs w:val="20"/>
-        </w:rPr>
-      </w:pPr>
-    </w:p>
-    <w:p>
-      <w:pPr>
-        <w:pStyle w:val="Sansinterligne"/>
-        <w:rPr>
-          <w:rFonts w:ascii="Poppins" w:hAnsi="Poppins" w:cs="Poppins"/>
-          <w:sz w:val="20"/>
-          <w:szCs w:val="20"/>
-        </w:rPr>
-      </w:pPr>
-      <w:r>
-        <w:rPr>
-          <w:rFonts w:ascii="Poppins" w:hAnsi="Poppins" w:cs="Poppins"/>
-          <w:sz w:val="20"/>
-          <w:szCs w:val="20"/>
-        </w:rPr>
-        <w:t>Etudiant en troisième année de BUT Métiers du Multimédia et de l’Internet à l’IUT de Troyes, j’ai pu acquérir des compétences dans le développement full-stack grâce à des langages et des technologies, le DevOps, le référencement, l’UI et l’UX design, le tout à travers des mises en situation professionnelles, dans le but de devenir développeur web une fois le BUT MMI obtenu.</w:t>
-      </w:r>
-    </w:p>
-    <w:p>
-      <w:pPr>
-        <w:pStyle w:val="Sansinterligne"/>
-        <w:rPr>
-          <w:rFonts w:ascii="Poppins" w:hAnsi="Poppins" w:cs="Poppins"/>
-          <w:sz w:val="20"/>
-          <w:szCs w:val="20"/>
-        </w:rPr>
-      </w:pPr>
-    </w:p>
-    <w:p>
-      <w:pPr>
-        <w:pStyle w:val="Sansinterligne"/>
-        <w:rPr>
-          <w:rFonts w:ascii="Poppins" w:hAnsi="Poppins" w:cs="Poppins"/>
-          <w:sz w:val="20"/>
-          <w:szCs w:val="20"/>
-        </w:rPr>
-      </w:pPr>
-      <w:r>
-        <w:rPr>
-          <w:rFonts w:ascii="Poppins" w:hAnsi="Poppins" w:cs="Poppins"/>
-          <w:sz w:val="20"/>
-          <w:szCs w:val="20"/>
-        </w:rPr>
-        <w:t>Organisé, sérieux et motivé, je m’investis pleinement dans le respect des directives et dans la globalité des missions qui me sont confiées. Travailler au sein de votre équipe m’enthousiasme, mon implication dans la qualité de mon travail m’est inconditionnelle et se serait un plaisir de mettre en avant mes connaissances et mes atouts à vos côtés et d’en apprendre plus dans le domaine.</w:t>
-      </w:r>
-    </w:p>
-    <w:p>
-      <w:pPr>
-        <w:pStyle w:val="Sansinterligne"/>
-        <w:rPr>
-          <w:rFonts w:ascii="Poppins" w:hAnsi="Poppins" w:cs="Poppins"/>
-          <w:sz w:val="20"/>
-          <w:szCs w:val="20"/>
-        </w:rPr>
-      </w:pPr>
-    </w:p>
-    <w:p>
-      <w:pPr>
-        <w:pStyle w:val="Sansinterligne"/>
-        <w:rPr>
-          <w:rFonts w:ascii="Poppins" w:hAnsi="Poppins" w:cs="Poppins"/>
-          <w:sz w:val="20"/>
-          <w:szCs w:val="20"/>
-        </w:rPr>
-      </w:pPr>
-      <w:r>
-        <w:rPr>
-          <w:rFonts w:ascii="Poppins" w:hAnsi="Poppins" w:cs="Poppins"/>
-          <w:sz w:val="20"/>
-          <w:szCs w:val="20"/>
-        </w:rPr>
-        <w:t>Espérant avoir une réponse positive de votre part, je reste à disposition pour toute information complémentaire.</w:t>
-      </w:r>
-    </w:p>
-    <w:p>
-      <w:pPr>
-        <w:pStyle w:val="Sansinterligne"/>
-        <w:rPr>
-          <w:rFonts w:ascii="Poppins" w:hAnsi="Poppins" w:cs="Poppins"/>
-          <w:sz w:val="20"/>
-          <w:szCs w:val="20"/>
-        </w:rPr>
-      </w:pPr>
-    </w:p>
-    <w:p>
-      <w:pPr>
-        <w:pStyle w:val="Sansinterligne"/>
-        <w:rPr>
-          <w:rFonts w:ascii="Poppins" w:hAnsi="Poppins" w:cs="Poppins"/>
-          <w:sz w:val="20"/>
-          <w:szCs w:val="20"/>
-        </w:rPr>
-      </w:pPr>
-      <w:r>
-        <w:rPr>
-          <w:rFonts w:ascii="Poppins" w:hAnsi="Poppins" w:cs="Poppins"/>
-          <w:sz w:val="20"/>
-          <w:szCs w:val="20"/>
-        </w:rPr>
-        <w:t>Je vous prie d’agréer, Madame, Monsieur, l’expression de mes sincères salutations.</w:t>
-      </w:r>
-    </w:p>
-    <w:p>
-      <w:pPr>
-        <w:pStyle w:val="Sansinterligne"/>
-        <w:rPr>
-          <w:rFonts w:ascii="Poppins" w:hAnsi="Poppins" w:cs="Poppins"/>
-          <w:sz w:val="20"/>
-          <w:szCs w:val="20"/>
-        </w:rPr>
-      </w:pPr>
-    </w:p>
-    <w:p>
-      <w:pPr>
-        <w:pStyle w:val="Sansinterligne"/>
+        <w:t xml:space="preserve">Candidature </w:t>
+      </w:r>
+      <w:r>
+        <w:rPr>
+          <w:rFonts w:ascii="Poppins" w:hAnsi="Poppins" w:cs="Poppins"/>
+          <w:sz w:val="20"/>
+          <w:szCs w:val="20"/>
+        </w:rPr>
+        <w:t>pour un stage en webdesign et communication</w:t>
+      </w:r>
+    </w:p>
+    <w:p>
+      <w:pPr>
+        <w:pStyle w:val="Sansinterligne"/>
+        <w:rPr>
+          <w:rFonts w:ascii="Poppins" w:hAnsi="Poppins" w:cs="Poppins"/>
+          <w:sz w:val="20"/>
+          <w:szCs w:val="20"/>
+        </w:rPr>
+      </w:pPr>
+    </w:p>
+    <w:p>
+      <w:pPr>
+        <w:pStyle w:val="Sansinterligne"/>
+        <w:rPr>
+          <w:rFonts w:ascii="Poppins" w:hAnsi="Poppins" w:cs="Poppins"/>
+          <w:sz w:val="20"/>
+          <w:szCs w:val="20"/>
+        </w:rPr>
+      </w:pPr>
+    </w:p>
+    <w:p>
+      <w:pPr>
+        <w:pStyle w:val="Sansinterligne"/>
+        <w:rPr>
+          <w:rFonts w:ascii="Poppins" w:hAnsi="Poppins" w:cs="Poppins"/>
+          <w:sz w:val="20"/>
+          <w:szCs w:val="20"/>
+        </w:rPr>
+      </w:pPr>
+      <w:r>
+        <w:rPr>
+          <w:rFonts w:ascii="Poppins" w:hAnsi="Poppins" w:cs="Poppins"/>
+          <w:sz w:val="20"/>
+          <w:szCs w:val="20"/>
+        </w:rPr>
+        <w:t>Madame,</w:t>
+      </w:r>
+    </w:p>
+    <w:p>
+      <w:pPr>
+        <w:pStyle w:val="Sansinterligne"/>
+        <w:rPr>
+          <w:rFonts w:ascii="Poppins" w:hAnsi="Poppins" w:cs="Poppins"/>
+          <w:sz w:val="20"/>
+          <w:szCs w:val="20"/>
+        </w:rPr>
+      </w:pPr>
+    </w:p>
+    <w:p>
+      <w:pPr>
+        <w:pStyle w:val="Sansinterligne"/>
+        <w:rPr>
+          <w:rFonts w:ascii="Poppins" w:hAnsi="Poppins" w:cs="Poppins"/>
+          <w:sz w:val="20"/>
+          <w:szCs w:val="20"/>
+        </w:rPr>
+      </w:pPr>
+      <w:r>
+        <w:rPr>
+          <w:rFonts w:ascii="Poppins" w:hAnsi="Poppins" w:cs="Poppins"/>
+          <w:sz w:val="20"/>
+          <w:szCs w:val="20"/>
+        </w:rPr>
+        <w:t>A</w:t>
+      </w:r>
+      <w:r>
+        <w:rPr>
+          <w:rFonts w:ascii="Poppins" w:hAnsi="Poppins" w:cs="Poppins"/>
+          <w:sz w:val="20"/>
+          <w:szCs w:val="20"/>
+        </w:rPr>
+        <w:t>ctuellement à la recherche d’un stage dans le cadre de mes études, je souhaite vous proposer ma candidature pour un stage de 18 semaines, entre le 31 mars et le 22 août 2025, au sein de la commune de Voué.</w:t>
+      </w:r>
+    </w:p>
+    <w:p>
+      <w:pPr>
+        <w:pStyle w:val="Sansinterligne"/>
+        <w:rPr>
+          <w:rFonts w:ascii="Poppins" w:hAnsi="Poppins" w:cs="Poppins"/>
+          <w:sz w:val="20"/>
+          <w:szCs w:val="20"/>
+        </w:rPr>
+      </w:pPr>
+    </w:p>
+    <w:p>
+      <w:pPr>
+        <w:pStyle w:val="Sansinterligne"/>
+        <w:rPr>
+          <w:rFonts w:ascii="Poppins" w:hAnsi="Poppins" w:cs="Poppins"/>
+          <w:sz w:val="20"/>
+          <w:szCs w:val="20"/>
+        </w:rPr>
+      </w:pPr>
+      <w:r>
+        <w:rPr>
+          <w:rFonts w:ascii="Poppins" w:hAnsi="Poppins" w:cs="Poppins"/>
+          <w:sz w:val="20"/>
+          <w:szCs w:val="20"/>
+        </w:rPr>
+        <w:t>Étudiant en troisième année de BUT Métiers du Multimédia et de l’Internet à l’IUT de Troyes, je me spécialise dans le webdesign et la communication numérique. Grâce à ma formation, j’ai acquis des compétences en conception graphique, UI/UX design, gestion de contenus web, communication digitale et référencement. Mon parcours m’a permis de travailler sur des projets concrets intégrant la création de supports visuels, la refonte de sites internet et l’optimisation de l’expérience utilisateur.</w:t>
+      </w:r>
+    </w:p>
+    <w:p>
+      <w:pPr>
+        <w:pStyle w:val="Sansinterligne"/>
+        <w:rPr>
+          <w:rFonts w:ascii="Poppins" w:hAnsi="Poppins" w:cs="Poppins"/>
+          <w:sz w:val="20"/>
+          <w:szCs w:val="20"/>
+        </w:rPr>
+      </w:pPr>
+    </w:p>
+    <w:p>
+      <w:pPr>
+        <w:pStyle w:val="Sansinterligne"/>
+        <w:rPr>
+          <w:rFonts w:ascii="Poppins" w:hAnsi="Poppins" w:cs="Poppins"/>
+          <w:sz w:val="20"/>
+          <w:szCs w:val="20"/>
+        </w:rPr>
+      </w:pPr>
+      <w:r>
+        <w:rPr>
+          <w:rFonts w:ascii="Poppins" w:hAnsi="Poppins" w:cs="Poppins"/>
+          <w:sz w:val="20"/>
+          <w:szCs w:val="20"/>
+        </w:rPr>
+        <w:t>Organisé, créatif et rigoureux, je suis motivé à l’idée de mettre mes compétences au service de votre commune afin d’améliorer sa présence en ligne et sa communication visuelle. Intégrer votre équipe serait une opportunité enrichissante qui me permettrait d’apporter ma contribution tout en développant mes connaissances dans un cadre professionnel stimulant.</w:t>
+      </w:r>
+    </w:p>
+    <w:p>
+      <w:pPr>
+        <w:pStyle w:val="Sansinterligne"/>
+        <w:rPr>
+          <w:rFonts w:ascii="Poppins" w:hAnsi="Poppins" w:cs="Poppins"/>
+          <w:sz w:val="20"/>
+          <w:szCs w:val="20"/>
+        </w:rPr>
+      </w:pPr>
+    </w:p>
+    <w:p>
+      <w:pPr>
+        <w:pStyle w:val="Sansinterligne"/>
+        <w:rPr>
+          <w:rFonts w:ascii="Poppins" w:hAnsi="Poppins" w:cs="Poppins"/>
+          <w:sz w:val="20"/>
+          <w:szCs w:val="20"/>
+        </w:rPr>
+      </w:pPr>
+      <w:r>
+        <w:rPr>
+          <w:rFonts w:ascii="Poppins" w:hAnsi="Poppins" w:cs="Poppins"/>
+          <w:sz w:val="20"/>
+          <w:szCs w:val="20"/>
+        </w:rPr>
+        <w:t>Je reste à votre disposition pour toute information complémentaire et espère avoir l’opportunité d’échanger avec vous prochainement.</w:t>
+      </w:r>
+    </w:p>
+    <w:p>
+      <w:pPr>
+        <w:pStyle w:val="Sansinterligne"/>
+        <w:rPr>
+          <w:rFonts w:ascii="Poppins" w:hAnsi="Poppins" w:cs="Poppins"/>
+          <w:sz w:val="20"/>
+          <w:szCs w:val="20"/>
+        </w:rPr>
+      </w:pPr>
+    </w:p>
+    <w:p>
+      <w:pPr>
+        <w:pStyle w:val="Sansinterligne"/>
+        <w:rPr>
+          <w:rFonts w:ascii="Poppins" w:hAnsi="Poppins" w:cs="Poppins"/>
+          <w:sz w:val="20"/>
+          <w:szCs w:val="20"/>
+        </w:rPr>
+      </w:pPr>
+      <w:r>
+        <w:rPr>
+          <w:rFonts w:ascii="Poppins" w:hAnsi="Poppins" w:cs="Poppins"/>
+          <w:sz w:val="20"/>
+          <w:szCs w:val="20"/>
+        </w:rPr>
+        <w:t>Dans l’attente de votre retour, je vous prie d’agréer, Madame, l’expression de mes salutations distinguées.</w:t>
+      </w:r>
+    </w:p>
+    <w:p>
+      <w:pPr>
+        <w:pStyle w:val="Sansinterligne"/>
+        <w:rPr>
+          <w:rFonts w:ascii="Poppins" w:hAnsi="Poppins" w:cs="Poppins"/>
+          <w:sz w:val="20"/>
+          <w:szCs w:val="20"/>
+        </w:rPr>
+      </w:pPr>
+    </w:p>
+    <w:p>
+      <w:pPr>
         <w:jc w:val="right"/>
         <w:rPr>
           <w:rFonts w:ascii="Poppins" w:hAnsi="Poppins" w:cs="Poppins"/>
@@ -984,7 +975,6 @@
   <w:style w:type="character" w:default="1" w:styleId="Policepardfaut">
     <w:name w:val="Default Paragraph Font"/>
     <w:uiPriority w:val="1"/>
-    <w:semiHidden/>
     <w:unhideWhenUsed/>
   </w:style>
   <w:style w:type="table" w:default="1" w:styleId="TableauNormal">

</xml_diff>